<commit_message>
Fixed UML for Iterator-Pattern <<STILL HAS BUG IN FUNCTION Load() WHICH MAKES THE PROGRAM CRUSH>>
</commit_message>
<xml_diff>
--- a/C17 Ex02 GalRotenberg 203628763 GuyMenachem 308121383/C17 Ex03 Gal 203628763 Guy 308121383 CPY.docx
+++ b/C17 Ex02 GalRotenberg 203628763 GuyMenachem 308121383/C17 Ex03 Gal 203628763 Guy 308121383 CPY.docx
@@ -152,7 +152,18 @@
           <w:sz w:val="22"/>
           <w:shd w:fill="auto" w:val="clear"/>
         </w:rPr>
-        <w:t xml:space="preserve"> חלון שמטרתו היא הצגה למשתמש את כל האירועים שהוא צריך להגיב אליהם בזמן הקרוב או שמחכים לו</w:t>
+        <w:t xml:space="preserve"> </w:t>
+      </w:r>
+      <w:r>
+        <w:rPr>
+          <w:rFonts w:ascii="Calibri" w:hAnsi="Calibri" w:cs="Calibri" w:eastAsia="Calibri"/>
+          <w:color w:val="auto"/>
+          <w:spacing w:val="0"/>
+          <w:position w:val="0"/>
+          <w:sz w:val="22"/>
+          <w:shd w:fill="auto" w:val="clear"/>
+        </w:rPr>
+        <w:t xml:space="preserve">חלון שמטרתו היא הצגה למשתמש את כל האירועים שהוא צריך להגיב אליהם בזמן הקרוב או שמחכים לו</w:t>
       </w:r>
       <w:r>
         <w:rPr>
@@ -372,7 +383,18 @@
           <w:sz w:val="22"/>
           <w:shd w:fill="auto" w:val="clear"/>
         </w:rPr>
-        <w:t xml:space="preserve"> מאפשר בחירת החברים המועדפים עליך ולראות את ה</w:t>
+        <w:t xml:space="preserve"> </w:t>
+      </w:r>
+      <w:r>
+        <w:rPr>
+          <w:rFonts w:ascii="Calibri" w:hAnsi="Calibri" w:cs="Calibri" w:eastAsia="Calibri"/>
+          <w:color w:val="auto"/>
+          <w:spacing w:val="0"/>
+          <w:position w:val="0"/>
+          <w:sz w:val="22"/>
+          <w:shd w:fill="auto" w:val="clear"/>
+        </w:rPr>
+        <w:t xml:space="preserve">מאפשר בחירת החברים המועדפים עליך ולראות את ה</w:t>
       </w:r>
       <w:r>
         <w:rPr>
@@ -405,18 +427,7 @@
           <w:sz w:val="22"/>
           <w:shd w:fill="auto" w:val="clear"/>
         </w:rPr>
-        <w:t xml:space="preserve"> </w:t>
-      </w:r>
-      <w:r>
-        <w:rPr>
-          <w:rFonts w:ascii="Calibri" w:hAnsi="Calibri" w:cs="Calibri" w:eastAsia="Calibri"/>
-          <w:color w:val="auto"/>
-          <w:spacing w:val="0"/>
-          <w:position w:val="0"/>
-          <w:sz w:val="22"/>
-          <w:shd w:fill="auto" w:val="clear"/>
-        </w:rPr>
-        <w:t xml:space="preserve">שלהם בלבד</w:t>
+        <w:t xml:space="preserve"> שלהם בלבד</w:t>
       </w:r>
       <w:r>
         <w:rPr>
@@ -1058,7 +1069,18 @@
           <w:sz w:val="22"/>
           <w:shd w:fill="auto" w:val="clear"/>
         </w:rPr>
-        <w:t xml:space="preserve"> שמי שממש אותו הוא </w:t>
+        <w:t xml:space="preserve"> </w:t>
+      </w:r>
+      <w:r>
+        <w:rPr>
+          <w:rFonts w:ascii="Calibri" w:hAnsi="Calibri" w:cs="Calibri" w:eastAsia="Calibri"/>
+          <w:color w:val="auto"/>
+          <w:spacing w:val="0"/>
+          <w:position w:val="0"/>
+          <w:sz w:val="22"/>
+          <w:shd w:fill="auto" w:val="clear"/>
+        </w:rPr>
+        <w:t xml:space="preserve">שמי שממש אותו הוא </w:t>
       </w:r>
       <w:r>
         <w:rPr>
@@ -1080,18 +1102,7 @@
           <w:sz w:val="22"/>
           <w:shd w:fill="auto" w:val="clear"/>
         </w:rPr>
-        <w:t xml:space="preserve"> </w:t>
-      </w:r>
-      <w:r>
-        <w:rPr>
-          <w:rFonts w:ascii="Calibri" w:hAnsi="Calibri" w:cs="Calibri" w:eastAsia="Calibri"/>
-          <w:color w:val="auto"/>
-          <w:spacing w:val="0"/>
-          <w:position w:val="0"/>
-          <w:sz w:val="22"/>
-          <w:shd w:fill="auto" w:val="clear"/>
-        </w:rPr>
-        <w:t xml:space="preserve">והוא מבצע את פעולות ה</w:t>
+        <w:t xml:space="preserve"> והוא מבצע את פעולות ה</w:t>
       </w:r>
       <w:r>
         <w:rPr>
@@ -1654,8 +1665,8 @@
         </w:rPr>
       </w:pPr>
       <w:r>
-        <w:object w:dxaOrig="8078" w:dyaOrig="7126">
-          <v:rect xmlns:o="urn:schemas-microsoft-com:office:office" xmlns:v="urn:schemas-microsoft-com:vml" id="rectole0000000000" style="width:403.900000pt;height:356.300000pt" o:preferrelative="t" o:ole="">
+        <w:object w:dxaOrig="8180" w:dyaOrig="7207">
+          <v:rect xmlns:o="urn:schemas-microsoft-com:office:office" xmlns:v="urn:schemas-microsoft-com:vml" id="rectole0000000000" style="width:409.000000pt;height:360.350000pt" o:preferrelative="t" o:ole="">
             <o:lock v:ext="edit"/>
             <v:imagedata xmlns:r="http://schemas.openxmlformats.org/officeDocument/2006/relationships" r:id="docRId1" o:title=""/>
           </v:rect>
@@ -1740,8 +1751,8 @@
         </w:rPr>
       </w:pPr>
       <w:r>
-        <w:object w:dxaOrig="8078" w:dyaOrig="4393">
-          <v:rect xmlns:o="urn:schemas-microsoft-com:office:office" xmlns:v="urn:schemas-microsoft-com:vml" id="rectole0000000001" style="width:403.900000pt;height:219.650000pt" o:preferrelative="t" o:ole="">
+        <w:object w:dxaOrig="8180" w:dyaOrig="4454">
+          <v:rect xmlns:o="urn:schemas-microsoft-com:office:office" xmlns:v="urn:schemas-microsoft-com:vml" id="rectole0000000001" style="width:409.000000pt;height:222.700000pt" o:preferrelative="t" o:ole="">
             <o:lock v:ext="edit"/>
             <v:imagedata xmlns:r="http://schemas.openxmlformats.org/officeDocument/2006/relationships" r:id="docRId3" o:title=""/>
           </v:rect>
@@ -2208,6 +2219,72 @@
           <w:sz w:val="22"/>
           <w:shd w:fill="auto" w:val="clear"/>
         </w:rPr>
+        <w:t xml:space="preserve"> במקרה שלנו</w:t>
+      </w:r>
+      <w:r>
+        <w:rPr>
+          <w:rFonts w:ascii="Calibri" w:hAnsi="Calibri" w:cs="Calibri" w:eastAsia="Calibri"/>
+          <w:color w:val="auto"/>
+          <w:spacing w:val="0"/>
+          <w:position w:val="0"/>
+          <w:sz w:val="22"/>
+          <w:shd w:fill="auto" w:val="clear"/>
+        </w:rPr>
+        <w:t xml:space="preserve">) </w:t>
+      </w:r>
+      <w:r>
+        <w:rPr>
+          <w:rFonts w:ascii="Calibri" w:hAnsi="Calibri" w:cs="Calibri" w:eastAsia="Calibri"/>
+          <w:color w:val="auto"/>
+          <w:spacing w:val="0"/>
+          <w:position w:val="0"/>
+          <w:sz w:val="22"/>
+          <w:shd w:fill="auto" w:val="clear"/>
+        </w:rPr>
+        <w:t xml:space="preserve">מותאמת אז נוכל לעשות זאת בקלות ע</w:t>
+      </w:r>
+      <w:r>
+        <w:rPr>
+          <w:rFonts w:ascii="Calibri" w:hAnsi="Calibri" w:cs="Calibri" w:eastAsia="Calibri"/>
+          <w:color w:val="auto"/>
+          <w:spacing w:val="0"/>
+          <w:position w:val="0"/>
+          <w:sz w:val="22"/>
+          <w:shd w:fill="auto" w:val="clear"/>
+        </w:rPr>
+        <w:t xml:space="preserve">"</w:t>
+      </w:r>
+      <w:r>
+        <w:rPr>
+          <w:rFonts w:ascii="Calibri" w:hAnsi="Calibri" w:cs="Calibri" w:eastAsia="Calibri"/>
+          <w:color w:val="auto"/>
+          <w:spacing w:val="0"/>
+          <w:position w:val="0"/>
+          <w:sz w:val="22"/>
+          <w:shd w:fill="auto" w:val="clear"/>
+        </w:rPr>
+        <w:t xml:space="preserve">י מימוש </w:t>
+      </w:r>
+      <w:r>
+        <w:rPr>
+          <w:rFonts w:ascii="Calibri" w:hAnsi="Calibri" w:cs="Calibri" w:eastAsia="Calibri"/>
+          <w:color w:val="auto"/>
+          <w:spacing w:val="0"/>
+          <w:position w:val="0"/>
+          <w:sz w:val="22"/>
+          <w:shd w:fill="auto" w:val="clear"/>
+        </w:rPr>
+        <w:t xml:space="preserve">decorator</w:t>
+      </w:r>
+      <w:r>
+        <w:rPr>
+          <w:rFonts w:ascii="Calibri" w:hAnsi="Calibri" w:cs="Calibri" w:eastAsia="Calibri"/>
+          <w:color w:val="auto"/>
+          <w:spacing w:val="0"/>
+          <w:position w:val="0"/>
+          <w:sz w:val="22"/>
+          <w:shd w:fill="auto" w:val="clear"/>
+        </w:rPr>
         <w:t xml:space="preserve"> </w:t>
       </w:r>
       <w:r>
@@ -2219,73 +2296,7 @@
           <w:sz w:val="22"/>
           <w:shd w:fill="auto" w:val="clear"/>
         </w:rPr>
-        <w:t xml:space="preserve">במקרה שלנו</w:t>
-      </w:r>
-      <w:r>
-        <w:rPr>
-          <w:rFonts w:ascii="Calibri" w:hAnsi="Calibri" w:cs="Calibri" w:eastAsia="Calibri"/>
-          <w:color w:val="auto"/>
-          <w:spacing w:val="0"/>
-          <w:position w:val="0"/>
-          <w:sz w:val="22"/>
-          <w:shd w:fill="auto" w:val="clear"/>
-        </w:rPr>
-        <w:t xml:space="preserve">) </w:t>
-      </w:r>
-      <w:r>
-        <w:rPr>
-          <w:rFonts w:ascii="Calibri" w:hAnsi="Calibri" w:cs="Calibri" w:eastAsia="Calibri"/>
-          <w:color w:val="auto"/>
-          <w:spacing w:val="0"/>
-          <w:position w:val="0"/>
-          <w:sz w:val="22"/>
-          <w:shd w:fill="auto" w:val="clear"/>
-        </w:rPr>
-        <w:t xml:space="preserve">מותאמת אז נוכל לעשות זאת בקלות ע</w:t>
-      </w:r>
-      <w:r>
-        <w:rPr>
-          <w:rFonts w:ascii="Calibri" w:hAnsi="Calibri" w:cs="Calibri" w:eastAsia="Calibri"/>
-          <w:color w:val="auto"/>
-          <w:spacing w:val="0"/>
-          <w:position w:val="0"/>
-          <w:sz w:val="22"/>
-          <w:shd w:fill="auto" w:val="clear"/>
-        </w:rPr>
-        <w:t xml:space="preserve">"</w:t>
-      </w:r>
-      <w:r>
-        <w:rPr>
-          <w:rFonts w:ascii="Calibri" w:hAnsi="Calibri" w:cs="Calibri" w:eastAsia="Calibri"/>
-          <w:color w:val="auto"/>
-          <w:spacing w:val="0"/>
-          <w:position w:val="0"/>
-          <w:sz w:val="22"/>
-          <w:shd w:fill="auto" w:val="clear"/>
-        </w:rPr>
-        <w:t xml:space="preserve">י מימוש </w:t>
-      </w:r>
-      <w:r>
-        <w:rPr>
-          <w:rFonts w:ascii="Calibri" w:hAnsi="Calibri" w:cs="Calibri" w:eastAsia="Calibri"/>
-          <w:color w:val="auto"/>
-          <w:spacing w:val="0"/>
-          <w:position w:val="0"/>
-          <w:sz w:val="22"/>
-          <w:shd w:fill="auto" w:val="clear"/>
-        </w:rPr>
-        <w:t xml:space="preserve">decorator</w:t>
-      </w:r>
-      <w:r>
-        <w:rPr>
-          <w:rFonts w:ascii="Calibri" w:hAnsi="Calibri" w:cs="Calibri" w:eastAsia="Calibri"/>
-          <w:color w:val="auto"/>
-          <w:spacing w:val="0"/>
-          <w:position w:val="0"/>
-          <w:sz w:val="22"/>
-          <w:shd w:fill="auto" w:val="clear"/>
-        </w:rPr>
-        <w:t xml:space="preserve"> חדש ולתמוך בכמה הצגות שונות במקביל ותוך שינוי קוד פשוט</w:t>
+        <w:t xml:space="preserve">חדש ולתמוך בכמה הצגות שונות במקביל ותוך שינוי קוד פשוט</w:t>
       </w:r>
       <w:r>
         <w:rPr>
@@ -2832,8 +2843,8 @@
         </w:rPr>
       </w:pPr>
       <w:r>
-        <w:object w:dxaOrig="9455" w:dyaOrig="5709">
-          <v:rect xmlns:o="urn:schemas-microsoft-com:office:office" xmlns:v="urn:schemas-microsoft-com:vml" id="rectole0000000002" style="width:472.750000pt;height:285.450000pt" o:preferrelative="t" o:ole="">
+        <w:object w:dxaOrig="9577" w:dyaOrig="5770">
+          <v:rect xmlns:o="urn:schemas-microsoft-com:office:office" xmlns:v="urn:schemas-microsoft-com:vml" id="rectole0000000002" style="width:478.850000pt;height:288.500000pt" o:preferrelative="t" o:ole="">
             <o:lock v:ext="edit"/>
             <v:imagedata xmlns:r="http://schemas.openxmlformats.org/officeDocument/2006/relationships" r:id="docRId5" o:title=""/>
           </v:rect>
@@ -3046,8 +3057,8 @@
         </w:rPr>
       </w:pPr>
       <w:r>
-        <w:object w:dxaOrig="8078" w:dyaOrig="7430">
-          <v:rect xmlns:o="urn:schemas-microsoft-com:office:office" xmlns:v="urn:schemas-microsoft-com:vml" id="rectole0000000003" style="width:403.900000pt;height:371.500000pt" o:preferrelative="t" o:ole="">
+        <w:object w:dxaOrig="8180" w:dyaOrig="7532">
+          <v:rect xmlns:o="urn:schemas-microsoft-com:office:office" xmlns:v="urn:schemas-microsoft-com:vml" id="rectole0000000003" style="width:409.000000pt;height:376.600000pt" o:preferrelative="t" o:ole="">
             <o:lock v:ext="edit"/>
             <v:imagedata xmlns:r="http://schemas.openxmlformats.org/officeDocument/2006/relationships" r:id="docRId7" o:title=""/>
           </v:rect>
@@ -4231,14 +4242,30 @@
         </w:rPr>
       </w:pPr>
       <w:r>
-        <w:object w:dxaOrig="8640" w:dyaOrig="5265">
-          <v:rect xmlns:o="urn:schemas-microsoft-com:office:office" xmlns:v="urn:schemas-microsoft-com:vml" id="rectole0000000004" style="width:432.000000pt;height:263.250000pt" o:preferrelative="t" o:ole="">
+        <w:object w:dxaOrig="8640" w:dyaOrig="5400">
+          <v:rect xmlns:o="urn:schemas-microsoft-com:office:office" xmlns:v="urn:schemas-microsoft-com:vml" id="rectole0000000004" style="width:432.000000pt;height:270.000000pt" o:preferrelative="t" o:ole="">
             <o:lock v:ext="edit"/>
             <v:imagedata xmlns:r="http://schemas.openxmlformats.org/officeDocument/2006/relationships" r:id="docRId9" o:title=""/>
           </v:rect>
           <o:OLEObject xmlns:r="http://schemas.openxmlformats.org/officeDocument/2006/relationships" xmlns:o="urn:schemas-microsoft-com:office:office" Type="Embed" ProgID="StaticMetafile" DrawAspect="Content" ObjectID="0000000004" ShapeID="rectole0000000004" r:id="docRId8"/>
         </w:object>
       </w:r>
+    </w:p>
+    <w:p>
+      <w:pPr>
+        <w:bidi w:val="true"/>
+        <w:spacing w:before="0" w:after="0" w:line="240"/>
+        <w:ind w:right="720" w:left="0" w:firstLine="0"/>
+        <w:jc w:val="left"/>
+        <w:rPr>
+          <w:rFonts w:ascii="Calibri" w:hAnsi="Calibri" w:cs="Calibri" w:eastAsia="Calibri"/>
+          <w:color w:val="auto"/>
+          <w:spacing w:val="0"/>
+          <w:position w:val="0"/>
+          <w:sz w:val="22"/>
+          <w:shd w:fill="auto" w:val="clear"/>
+        </w:rPr>
+      </w:pPr>
     </w:p>
     <w:p>
       <w:pPr>
@@ -4352,14 +4379,30 @@
         </w:rPr>
       </w:pPr>
       <w:r>
-        <w:object w:dxaOrig="9374" w:dyaOrig="4535">
-          <v:rect xmlns:o="urn:schemas-microsoft-com:office:office" xmlns:v="urn:schemas-microsoft-com:vml" id="rectole0000000005" style="width:468.700000pt;height:226.750000pt" o:preferrelative="t" o:ole="">
+        <w:object w:dxaOrig="9915" w:dyaOrig="4844">
+          <v:rect xmlns:o="urn:schemas-microsoft-com:office:office" xmlns:v="urn:schemas-microsoft-com:vml" id="rectole0000000005" style="width:495.750000pt;height:242.200000pt" o:preferrelative="t" o:ole="">
             <o:lock v:ext="edit"/>
             <v:imagedata xmlns:r="http://schemas.openxmlformats.org/officeDocument/2006/relationships" r:id="docRId11" o:title=""/>
           </v:rect>
           <o:OLEObject xmlns:r="http://schemas.openxmlformats.org/officeDocument/2006/relationships" xmlns:o="urn:schemas-microsoft-com:office:office" Type="Embed" ProgID="StaticMetafile" DrawAspect="Content" ObjectID="0000000005" ShapeID="rectole0000000005" r:id="docRId10"/>
         </w:object>
       </w:r>
+    </w:p>
+    <w:p>
+      <w:pPr>
+        <w:bidi w:val="true"/>
+        <w:spacing w:before="0" w:after="120" w:line="240"/>
+        <w:ind w:right="0" w:left="0" w:firstLine="0"/>
+        <w:jc w:val="left"/>
+        <w:rPr>
+          <w:rFonts w:ascii="Calibri" w:hAnsi="Calibri" w:cs="Calibri" w:eastAsia="Calibri"/>
+          <w:color w:val="auto"/>
+          <w:spacing w:val="0"/>
+          <w:position w:val="0"/>
+          <w:sz w:val="22"/>
+          <w:shd w:fill="auto" w:val="clear"/>
+        </w:rPr>
+      </w:pPr>
     </w:p>
     <w:p>
       <w:pPr>

</xml_diff>